<commit_message>
contact animation offed for mobile view
</commit_message>
<xml_diff>
--- a/README.docx
+++ b/README.docx
@@ -631,52 +631,65 @@
           <w:sz w:val="32"/>
           <w:szCs w:val="32"/>
         </w:rPr>
-        <w:t>5. References</w:t>
-      </w:r>
-    </w:p>
-    <w:p>
-      <w:pPr>
-        <w:rPr>
-          <w:sz w:val="32"/>
-          <w:szCs w:val="32"/>
-        </w:rPr>
-      </w:pPr>
-    </w:p>
-    <w:p>
-      <w:pPr>
-        <w:rPr>
-          <w:sz w:val="32"/>
-          <w:szCs w:val="32"/>
-        </w:rPr>
-      </w:pPr>
-    </w:p>
-    <w:p>
-      <w:pPr>
-        <w:rPr>
-          <w:sz w:val="32"/>
-          <w:szCs w:val="32"/>
-        </w:rPr>
-      </w:pPr>
-    </w:p>
-    <w:p>
-      <w:pPr>
-        <w:rPr>
-          <w:sz w:val="32"/>
-          <w:szCs w:val="32"/>
-        </w:rPr>
-      </w:pPr>
-    </w:p>
-    <w:p>
-      <w:pPr>
-        <w:rPr>
-          <w:sz w:val="32"/>
-          <w:szCs w:val="32"/>
-        </w:rPr>
-      </w:pPr>
-    </w:p>
-    <w:p>
-      <w:pPr>
-        <w:jc w:val="both"/>
+        <w:t>5.Conclusion</w:t>
+      </w:r>
+    </w:p>
+    <w:p>
+      <w:pPr>
+        <w:rPr>
+          <w:sz w:val="32"/>
+          <w:szCs w:val="32"/>
+        </w:rPr>
+      </w:pPr>
+      <w:r>
+        <w:rPr>
+          <w:sz w:val="32"/>
+          <w:szCs w:val="32"/>
+        </w:rPr>
+        <w:t>6</w:t>
+      </w:r>
+      <w:r>
+        <w:rPr>
+          <w:sz w:val="32"/>
+          <w:szCs w:val="32"/>
+        </w:rPr>
+        <w:t>. References</w:t>
+      </w:r>
+    </w:p>
+    <w:p>
+      <w:pPr>
+        <w:rPr>
+          <w:sz w:val="32"/>
+          <w:szCs w:val="32"/>
+        </w:rPr>
+      </w:pPr>
+    </w:p>
+    <w:p>
+      <w:pPr>
+        <w:rPr>
+          <w:sz w:val="32"/>
+          <w:szCs w:val="32"/>
+        </w:rPr>
+      </w:pPr>
+    </w:p>
+    <w:p>
+      <w:pPr>
+        <w:rPr>
+          <w:sz w:val="32"/>
+          <w:szCs w:val="32"/>
+        </w:rPr>
+      </w:pPr>
+    </w:p>
+    <w:p>
+      <w:pPr>
+        <w:rPr>
+          <w:sz w:val="32"/>
+          <w:szCs w:val="32"/>
+        </w:rPr>
+      </w:pPr>
+    </w:p>
+    <w:p>
+      <w:pPr>
         <w:rPr>
           <w:sz w:val="32"/>
           <w:szCs w:val="32"/>
@@ -3398,7 +3411,51 @@
           <w:szCs w:val="32"/>
         </w:rPr>
         <w:lastRenderedPageBreak/>
-        <w:t xml:space="preserve">5. References : </w:t>
+        <w:t xml:space="preserve">5.Conclusion: </w:t>
+      </w:r>
+    </w:p>
+    <w:p>
+      <w:pPr>
+        <w:tabs>
+          <w:tab w:val="left" w:pos="8861"/>
+        </w:tabs>
+        <w:rPr>
+          <w:sz w:val="32"/>
+          <w:szCs w:val="32"/>
+        </w:rPr>
+      </w:pPr>
+      <w:r>
+        <w:rPr>
+          <w:sz w:val="32"/>
+          <w:szCs w:val="32"/>
+        </w:rPr>
+        <w:t xml:space="preserve"> It took nearly 3hrs*24days=72hrs to complete this assignment. I had many problems regarding padding and margin issues, but finally I overcame those trouble and finally my web pages are ready. </w:t>
+      </w:r>
+    </w:p>
+    <w:p>
+      <w:pPr>
+        <w:tabs>
+          <w:tab w:val="left" w:pos="8861"/>
+        </w:tabs>
+        <w:jc w:val="both"/>
+        <w:rPr>
+          <w:sz w:val="32"/>
+          <w:szCs w:val="32"/>
+        </w:rPr>
+      </w:pPr>
+      <w:r>
+        <w:rPr>
+          <w:sz w:val="32"/>
+          <w:szCs w:val="32"/>
+        </w:rPr>
+        <w:t>6</w:t>
+      </w:r>
+      <w:r>
+        <w:rPr>
+          <w:sz w:val="32"/>
+          <w:szCs w:val="32"/>
+        </w:rPr>
+        <w:t xml:space="preserve">. References : </w:t>
       </w:r>
     </w:p>
     <w:p>
@@ -3617,7 +3674,7 @@
         <v:path o:extrusionok="f" gradientshapeok="t" o:connecttype="rect"/>
         <o:lock v:ext="edit" aspectratio="t"/>
       </v:shapetype>
-      <v:shape id="_x0000_i1031" type="#_x0000_t75" style="width:11.3pt;height:11.3pt" o:bullet="t">
+      <v:shape id="_x0000_i1029" type="#_x0000_t75" style="width:11.3pt;height:11.3pt" o:bullet="t">
         <v:imagedata r:id="rId1" o:title="msoF1C5"/>
       </v:shape>
     </w:pict>

</xml_diff>